<commit_message>
Create Draft for List of Tables
</commit_message>
<xml_diff>
--- a/OLD Capstone Files/List of Tables.docx
+++ b/OLD Capstone Files/List of Tables.docx
@@ -85,7 +85,7 @@
           </mc:Choice>
           <mc:Fallback>
             <w:pict>
-              <v:rect w14:anchorId="7B32EB4E" id="Rectangle 9" o:spid="_x0000_s1026" style="position:absolute;margin-left:304.5pt;margin-top:-29.95pt;width:136.8pt;height:14.4pt;z-index:251659264;visibility:visible;mso-wrap-style:square;mso-width-percent:0;mso-height-percent:0;mso-wrap-distance-left:9pt;mso-wrap-distance-top:0;mso-wrap-distance-right:9pt;mso-wrap-distance-bottom:0;mso-position-horizontal:absolute;mso-position-horizontal-relative:text;mso-position-vertical:absolute;mso-position-vertical-relative:text;mso-width-percent:0;mso-height-percent:0;mso-width-relative:margin;mso-height-relative:margin;v-text-anchor:middle" o:gfxdata="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" fillcolor="white [3212]" strokecolor="white [3212]" strokeweight="2pt"/>
+              <v:rect w14:anchorId="05D9FCA2" id="Rectangle 9" o:spid="_x0000_s1026" style="position:absolute;margin-left:304.5pt;margin-top:-29.95pt;width:136.8pt;height:14.4pt;z-index:251659264;visibility:visible;mso-wrap-style:square;mso-width-percent:0;mso-height-percent:0;mso-wrap-distance-left:9pt;mso-wrap-distance-top:0;mso-wrap-distance-right:9pt;mso-wrap-distance-bottom:0;mso-position-horizontal:absolute;mso-position-horizontal-relative:text;mso-position-vertical:absolute;mso-position-vertical-relative:text;mso-width-percent:0;mso-height-percent:0;mso-width-relative:margin;mso-height-relative:margin;v-text-anchor:middle" o:gfxdata="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" fillcolor="white [3212]" strokecolor="white [3212]" strokeweight="2pt"/>
             </w:pict>
           </mc:Fallback>
         </mc:AlternateContent>
@@ -453,6 +453,100 @@
         <w:spacing w:line="480" w:lineRule="auto"/>
         <w:ind w:firstLine="360"/>
         <w:rPr>
+          <w:noProof/>
+        </w:rPr>
+      </w:pPr>
+      <w:hyperlink w:anchor="_Toc105260686" w:history="1">
+        <w:r>
+          <w:rPr>
+            <w:rStyle w:val="Hyperlink"/>
+            <w:rFonts w:cs="Courier New"/>
+            <w:noProof/>
+          </w:rPr>
+          <w:t>4</w:t>
+        </w:r>
+        <w:r>
+          <w:rPr>
+            <w:rStyle w:val="Hyperlink"/>
+            <w:rFonts w:cs="Courier New"/>
+            <w:noProof/>
+          </w:rPr>
+          <w:t xml:space="preserve">     </w:t>
+        </w:r>
+        <w:r>
+          <w:rPr>
+            <w:rStyle w:val="Hyperlink"/>
+            <w:rFonts w:cs="Courier New"/>
+            <w:noProof/>
+          </w:rPr>
+          <w:t xml:space="preserve"> Implementation Plan</w:t>
+        </w:r>
+        <w:r>
+          <w:rPr>
+            <w:noProof/>
+            <w:webHidden/>
+          </w:rPr>
+          <w:tab/>
+        </w:r>
+        <w:r>
+          <w:rPr>
+            <w:noProof/>
+            <w:webHidden/>
+          </w:rPr>
+          <w:fldChar w:fldCharType="begin"/>
+        </w:r>
+        <w:r>
+          <w:rPr>
+            <w:noProof/>
+            <w:webHidden/>
+          </w:rPr>
+          <w:instrText xml:space="preserve"> PAGEREF _Toc105260686 \h </w:instrText>
+        </w:r>
+        <w:r>
+          <w:rPr>
+            <w:noProof/>
+            <w:webHidden/>
+          </w:rPr>
+        </w:r>
+        <w:r>
+          <w:rPr>
+            <w:noProof/>
+            <w:webHidden/>
+          </w:rPr>
+          <w:fldChar w:fldCharType="separate"/>
+        </w:r>
+        <w:r>
+          <w:rPr>
+            <w:noProof/>
+            <w:webHidden/>
+          </w:rPr>
+          <w:t>4</w:t>
+        </w:r>
+        <w:r>
+          <w:rPr>
+            <w:noProof/>
+            <w:webHidden/>
+          </w:rPr>
+          <w:t>7</w:t>
+        </w:r>
+        <w:r>
+          <w:rPr>
+            <w:noProof/>
+            <w:webHidden/>
+          </w:rPr>
+          <w:fldChar w:fldCharType="end"/>
+        </w:r>
+      </w:hyperlink>
+    </w:p>
+    <w:p>
+      <w:pPr>
+        <w:pStyle w:val="TableofFigures"/>
+        <w:tabs>
+          <w:tab w:val="right" w:leader="dot" w:pos="8370"/>
+        </w:tabs>
+        <w:spacing w:line="480" w:lineRule="auto"/>
+        <w:ind w:firstLine="360"/>
+        <w:rPr>
           <w:rFonts w:asciiTheme="minorHAnsi" w:eastAsiaTheme="minorEastAsia" w:hAnsiTheme="minorHAnsi" w:cstheme="minorBidi"/>
           <w:noProof/>
           <w:sz w:val="22"/>
@@ -467,7 +561,7 @@
             <w:rFonts w:cs="Courier New"/>
             <w:noProof/>
           </w:rPr>
-          <w:t>4</w:t>
+          <w:t>5</w:t>
         </w:r>
         <w:r>
           <w:rPr>
@@ -524,23 +618,205 @@
             <w:noProof/>
             <w:webHidden/>
           </w:rPr>
-          <w:t>4</w:t>
-        </w:r>
-        <w:r>
-          <w:rPr>
-            <w:noProof/>
-            <w:webHidden/>
+          <w:t>47</w:t>
+        </w:r>
+        <w:r>
+          <w:rPr>
+            <w:noProof/>
+            <w:webHidden/>
+          </w:rPr>
+          <w:fldChar w:fldCharType="end"/>
+        </w:r>
+      </w:hyperlink>
+    </w:p>
+    <w:p>
+      <w:pPr>
+        <w:pStyle w:val="TableofFigures"/>
+        <w:tabs>
+          <w:tab w:val="right" w:leader="dot" w:pos="8370"/>
+        </w:tabs>
+        <w:spacing w:line="480" w:lineRule="auto"/>
+        <w:ind w:firstLine="360"/>
+        <w:rPr>
+          <w:rFonts w:asciiTheme="minorHAnsi" w:eastAsiaTheme="minorEastAsia" w:hAnsiTheme="minorHAnsi" w:cstheme="minorBidi"/>
+          <w:noProof/>
+          <w:sz w:val="22"/>
+          <w:szCs w:val="22"/>
+          <w:lang w:val="en-PH" w:eastAsia="en-PH"/>
+        </w:rPr>
+      </w:pPr>
+      <w:hyperlink w:anchor="_Toc105260686" w:history="1">
+        <w:r>
+          <w:rPr>
+            <w:rStyle w:val="Hyperlink"/>
+            <w:rFonts w:cs="Courier New"/>
+            <w:noProof/>
+          </w:rPr>
+          <w:t>6</w:t>
+        </w:r>
+        <w:r>
+          <w:rPr>
+            <w:rStyle w:val="Hyperlink"/>
+            <w:rFonts w:cs="Courier New"/>
+            <w:noProof/>
+          </w:rPr>
+          <w:t xml:space="preserve">     </w:t>
+        </w:r>
+        <w:r>
+          <w:rPr>
+            <w:rStyle w:val="Hyperlink"/>
+            <w:rFonts w:cs="Courier New"/>
+            <w:noProof/>
+          </w:rPr>
+          <w:t xml:space="preserve"> Implementation Plan</w:t>
+        </w:r>
+        <w:r>
+          <w:rPr>
+            <w:noProof/>
+            <w:webHidden/>
+          </w:rPr>
+          <w:tab/>
+        </w:r>
+        <w:r>
+          <w:rPr>
+            <w:noProof/>
+            <w:webHidden/>
+          </w:rPr>
+          <w:fldChar w:fldCharType="begin"/>
+        </w:r>
+        <w:r>
+          <w:rPr>
+            <w:noProof/>
+            <w:webHidden/>
+          </w:rPr>
+          <w:instrText xml:space="preserve"> PAGEREF _Toc105260686 \h </w:instrText>
+        </w:r>
+        <w:r>
+          <w:rPr>
+            <w:noProof/>
+            <w:webHidden/>
+          </w:rPr>
+        </w:r>
+        <w:r>
+          <w:rPr>
+            <w:noProof/>
+            <w:webHidden/>
+          </w:rPr>
+          <w:fldChar w:fldCharType="separate"/>
+        </w:r>
+        <w:r>
+          <w:rPr>
+            <w:noProof/>
+            <w:webHidden/>
+          </w:rPr>
+          <w:t>47</w:t>
+        </w:r>
+        <w:r>
+          <w:rPr>
+            <w:noProof/>
+            <w:webHidden/>
+          </w:rPr>
+          <w:fldChar w:fldCharType="end"/>
+        </w:r>
+      </w:hyperlink>
+    </w:p>
+    <w:p>
+      <w:pPr>
+        <w:pStyle w:val="TableofFigures"/>
+        <w:tabs>
+          <w:tab w:val="right" w:leader="dot" w:pos="8370"/>
+        </w:tabs>
+        <w:spacing w:line="480" w:lineRule="auto"/>
+        <w:ind w:firstLine="360"/>
+        <w:rPr>
+          <w:rFonts w:asciiTheme="minorHAnsi" w:eastAsiaTheme="minorEastAsia" w:hAnsiTheme="minorHAnsi" w:cstheme="minorBidi"/>
+          <w:noProof/>
+          <w:sz w:val="22"/>
+          <w:szCs w:val="22"/>
+          <w:lang w:val="en-PH" w:eastAsia="en-PH"/>
+        </w:rPr>
+      </w:pPr>
+      <w:hyperlink w:anchor="_Toc105260686" w:history="1">
+        <w:r>
+          <w:rPr>
+            <w:rStyle w:val="Hyperlink"/>
+            <w:rFonts w:cs="Courier New"/>
+            <w:noProof/>
           </w:rPr>
           <w:t>7</w:t>
         </w:r>
         <w:r>
           <w:rPr>
+            <w:rStyle w:val="Hyperlink"/>
+            <w:rFonts w:cs="Courier New"/>
+            <w:noProof/>
+          </w:rPr>
+          <w:t xml:space="preserve">     </w:t>
+        </w:r>
+        <w:r>
+          <w:rPr>
+            <w:rStyle w:val="Hyperlink"/>
+            <w:rFonts w:cs="Courier New"/>
+            <w:noProof/>
+          </w:rPr>
+          <w:t xml:space="preserve"> Implementation Plan</w:t>
+        </w:r>
+        <w:r>
+          <w:rPr>
+            <w:noProof/>
+            <w:webHidden/>
+          </w:rPr>
+          <w:tab/>
+        </w:r>
+        <w:r>
+          <w:rPr>
+            <w:noProof/>
+            <w:webHidden/>
+          </w:rPr>
+          <w:fldChar w:fldCharType="begin"/>
+        </w:r>
+        <w:r>
+          <w:rPr>
+            <w:noProof/>
+            <w:webHidden/>
+          </w:rPr>
+          <w:instrText xml:space="preserve"> PAGEREF _Toc105260686 \h </w:instrText>
+        </w:r>
+        <w:r>
+          <w:rPr>
+            <w:noProof/>
+            <w:webHidden/>
+          </w:rPr>
+        </w:r>
+        <w:r>
+          <w:rPr>
+            <w:noProof/>
+            <w:webHidden/>
+          </w:rPr>
+          <w:fldChar w:fldCharType="separate"/>
+        </w:r>
+        <w:r>
+          <w:rPr>
+            <w:noProof/>
+            <w:webHidden/>
+          </w:rPr>
+          <w:t>47</w:t>
+        </w:r>
+        <w:r>
+          <w:rPr>
             <w:noProof/>
             <w:webHidden/>
           </w:rPr>
           <w:fldChar w:fldCharType="end"/>
         </w:r>
       </w:hyperlink>
+    </w:p>
+    <w:p>
+      <w:pPr>
+        <w:rPr>
+          <w:rFonts w:eastAsiaTheme="minorEastAsia"/>
+        </w:rPr>
+      </w:pPr>
     </w:p>
     <w:p>
       <w:pPr>
@@ -677,7 +953,7 @@
         </mc:Choice>
         <mc:Fallback>
           <w:pict>
-            <v:line w14:anchorId="387536C4" id="Straight Connector 3" o:spid="_x0000_s1026" style="position:absolute;z-index:-251720704;visibility:visible;mso-wrap-style:square;mso-width-percent:0;mso-wrap-distance-left:9pt;mso-wrap-distance-top:0;mso-wrap-distance-right:9pt;mso-wrap-distance-bottom:0;mso-position-horizontal:absolute;mso-position-horizontal-relative:text;mso-position-vertical:absolute;mso-position-vertical-relative:text;mso-width-percent:0;mso-width-relative:margin" from="-.1pt,-13.5pt" to="431.9pt,-13.5pt" o:gfxdata="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" strokecolor="#0070c0" strokeweight="2.5pt"/>
+            <v:line w14:anchorId="013D3E52" id="Straight Connector 3" o:spid="_x0000_s1026" style="position:absolute;z-index:-251720704;visibility:visible;mso-wrap-style:square;mso-width-percent:0;mso-wrap-distance-left:9pt;mso-wrap-distance-top:0;mso-wrap-distance-right:9pt;mso-wrap-distance-bottom:0;mso-position-horizontal:absolute;mso-position-horizontal-relative:text;mso-position-vertical:absolute;mso-position-vertical-relative:text;mso-width-percent:0;mso-width-relative:margin" from="-.1pt,-13.5pt" to="431.9pt,-13.5pt" o:gfxdata="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" strokecolor="#0070c0" strokeweight="2.5pt"/>
           </w:pict>
         </mc:Fallback>
       </mc:AlternateContent>
@@ -2430,21 +2706,6 @@
 </file>
 
 <file path=customXml/item1.xml><?xml version="1.0" encoding="utf-8"?>
-<?mso-contentType ?>
-<FormTemplates xmlns="http://schemas.microsoft.com/sharepoint/v3/contenttype/forms">
-  <Display>DocumentLibraryForm</Display>
-  <Edit>DocumentLibraryForm</Edit>
-  <New>DocumentLibraryForm</New>
-</FormTemplates>
-</file>
-
-<file path=customXml/item2.xml><?xml version="1.0" encoding="utf-8"?>
-<p:properties xmlns:p="http://schemas.microsoft.com/office/2006/metadata/properties" xmlns:xsi="http://www.w3.org/2001/XMLSchema-instance" xmlns:pc="http://schemas.microsoft.com/office/infopath/2007/PartnerControls">
-  <documentManagement/>
-</p:properties>
-</file>
-
-<file path=customXml/item3.xml><?xml version="1.0" encoding="utf-8"?>
 <ct:contentTypeSchema xmlns:ct="http://schemas.microsoft.com/office/2006/metadata/contentType" xmlns:ma="http://schemas.microsoft.com/office/2006/metadata/properties/metaAttributes" ct:_="" ma:_="" ma:contentTypeName="Document" ma:contentTypeID="0x0101006BA1403BFED5484EA9D14D57BB2DD255" ma:contentTypeVersion="2" ma:contentTypeDescription="Create a new document." ma:contentTypeScope="" ma:versionID="8a7d6d80c1976122bb4a562fcbce12d6">
   <xsd:schema xmlns:xsd="http://www.w3.org/2001/XMLSchema" xmlns:xs="http://www.w3.org/2001/XMLSchema" xmlns:p="http://schemas.microsoft.com/office/2006/metadata/properties" xmlns:ns2="61792294-e9aa-44fc-805f-d7c4481b8a15" targetNamespace="http://schemas.microsoft.com/office/2006/metadata/properties" ma:root="true" ma:fieldsID="4eb964c37cdc45ada13697d7a5f8ddc2" ns2:_="">
     <xsd:import namespace="61792294-e9aa-44fc-805f-d7c4481b8a15"/>
@@ -2576,24 +2837,22 @@
 </ct:contentTypeSchema>
 </file>
 
-<file path=customXml/itemProps1.xml><?xml version="1.0" encoding="utf-8"?>
-<ds:datastoreItem xmlns:ds="http://schemas.openxmlformats.org/officeDocument/2006/customXml" ds:itemID="{140EDFDE-8AA4-49C3-ADE2-185EBA4F8AC4}">
-  <ds:schemaRefs>
-    <ds:schemaRef ds:uri="http://schemas.microsoft.com/sharepoint/v3/contenttype/forms"/>
-  </ds:schemaRefs>
-</ds:datastoreItem>
+<file path=customXml/item2.xml><?xml version="1.0" encoding="utf-8"?>
+<p:properties xmlns:p="http://schemas.microsoft.com/office/2006/metadata/properties" xmlns:xsi="http://www.w3.org/2001/XMLSchema-instance" xmlns:pc="http://schemas.microsoft.com/office/infopath/2007/PartnerControls">
+  <documentManagement/>
+</p:properties>
 </file>
 
-<file path=customXml/itemProps2.xml><?xml version="1.0" encoding="utf-8"?>
-<ds:datastoreItem xmlns:ds="http://schemas.openxmlformats.org/officeDocument/2006/customXml" ds:itemID="{3310B1BD-8F0E-4FEC-888A-5F4BFF28E2DF}">
-  <ds:schemaRefs>
-    <ds:schemaRef ds:uri="http://schemas.microsoft.com/office/2006/metadata/properties"/>
-    <ds:schemaRef ds:uri="http://schemas.microsoft.com/office/infopath/2007/PartnerControls"/>
-  </ds:schemaRefs>
-</ds:datastoreItem>
+<file path=customXml/item3.xml><?xml version="1.0" encoding="utf-8"?>
+<?mso-contentType ?>
+<FormTemplates xmlns="http://schemas.microsoft.com/sharepoint/v3/contenttype/forms">
+  <Display>DocumentLibraryForm</Display>
+  <Edit>DocumentLibraryForm</Edit>
+  <New>DocumentLibraryForm</New>
+</FormTemplates>
 </file>
 
-<file path=customXml/itemProps3.xml><?xml version="1.0" encoding="utf-8"?>
+<file path=customXml/itemProps1.xml><?xml version="1.0" encoding="utf-8"?>
 <ds:datastoreItem xmlns:ds="http://schemas.openxmlformats.org/officeDocument/2006/customXml" ds:itemID="{363CF342-A689-49CF-84C9-3D5F9585733F}">
   <ds:schemaRefs>
     <ds:schemaRef ds:uri="http://schemas.microsoft.com/office/2006/metadata/contentType"/>
@@ -2609,4 +2868,21 @@
     <ds:schemaRef ds:uri="http://schemas.microsoft.com/internal/obd"/>
   </ds:schemaRefs>
 </ds:datastoreItem>
+</file>
+
+<file path=customXml/itemProps2.xml><?xml version="1.0" encoding="utf-8"?>
+<ds:datastoreItem xmlns:ds="http://schemas.openxmlformats.org/officeDocument/2006/customXml" ds:itemID="{3310B1BD-8F0E-4FEC-888A-5F4BFF28E2DF}">
+  <ds:schemaRefs>
+    <ds:schemaRef ds:uri="http://schemas.microsoft.com/office/2006/metadata/properties"/>
+    <ds:schemaRef ds:uri="http://schemas.microsoft.com/office/infopath/2007/PartnerControls"/>
+  </ds:schemaRefs>
+</ds:datastoreItem>
+</file>
+
+<file path=customXml/itemProps3.xml><?xml version="1.0" encoding="utf-8"?>
+<ds:datastoreItem xmlns:ds="http://schemas.openxmlformats.org/officeDocument/2006/customXml" ds:itemID="{140EDFDE-8AA4-49C3-ADE2-185EBA4F8AC4}">
+  <ds:schemaRefs>
+    <ds:schemaRef ds:uri="http://schemas.microsoft.com/sharepoint/v3/contenttype/forms"/>
+  </ds:schemaRefs>
+</ds:datastoreItem>
 </file>
</xml_diff>

<commit_message>
Updated List of Tables
</commit_message>
<xml_diff>
--- a/OLD Capstone Files/List of Tables.docx
+++ b/OLD Capstone Files/List of Tables.docx
@@ -85,7 +85,7 @@
           </mc:Choice>
           <mc:Fallback>
             <w:pict>
-              <v:rect w14:anchorId="0FCFEF76" id="Rectangle 9" o:spid="_x0000_s1026" style="position:absolute;margin-left:304.5pt;margin-top:-29.95pt;width:136.8pt;height:14.4pt;z-index:251659264;visibility:visible;mso-wrap-style:square;mso-width-percent:0;mso-height-percent:0;mso-wrap-distance-left:9pt;mso-wrap-distance-top:0;mso-wrap-distance-right:9pt;mso-wrap-distance-bottom:0;mso-position-horizontal:absolute;mso-position-horizontal-relative:text;mso-position-vertical:absolute;mso-position-vertical-relative:text;mso-width-percent:0;mso-height-percent:0;mso-width-relative:margin;mso-height-relative:margin;v-text-anchor:middle" o:gfxdata="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" fillcolor="white [3212]" strokecolor="white [3212]" strokeweight="2pt"/>
+              <v:rect w14:anchorId="7565FB4D" id="Rectangle 9" o:spid="_x0000_s1026" style="position:absolute;margin-left:304.5pt;margin-top:-29.95pt;width:136.8pt;height:14.4pt;z-index:251659264;visibility:visible;mso-wrap-style:square;mso-width-percent:0;mso-height-percent:0;mso-wrap-distance-left:9pt;mso-wrap-distance-top:0;mso-wrap-distance-right:9pt;mso-wrap-distance-bottom:0;mso-position-horizontal:absolute;mso-position-horizontal-relative:text;mso-position-vertical:absolute;mso-position-vertical-relative:text;mso-width-percent:0;mso-height-percent:0;mso-width-relative:margin;mso-height-relative:margin;v-text-anchor:middle" o:gfxdata="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" fillcolor="white [3212]" strokecolor="white [3212]" strokeweight="2pt"/>
             </w:pict>
           </mc:Fallback>
         </mc:AlternateContent>
@@ -577,7 +577,15 @@
             <w:rFonts w:cs="Courier New"/>
             <w:noProof/>
           </w:rPr>
-          <w:t xml:space="preserve"> Implementation Plan</w:t>
+          <w:t xml:space="preserve"> </w:t>
+        </w:r>
+        <w:r>
+          <w:rPr>
+            <w:rStyle w:val="Hyperlink"/>
+            <w:rFonts w:cs="Courier New"/>
+            <w:noProof/>
+          </w:rPr>
+          <w:t>System Evaluation According to Functionality</w:t>
         </w:r>
         <w:r>
           <w:rPr>
@@ -660,15 +668,23 @@
             <w:rFonts w:cs="Courier New"/>
             <w:noProof/>
           </w:rPr>
-          <w:t xml:space="preserve">     </w:t>
-        </w:r>
-        <w:r>
-          <w:rPr>
-            <w:rStyle w:val="Hyperlink"/>
-            <w:rFonts w:cs="Courier New"/>
-            <w:noProof/>
-          </w:rPr>
-          <w:t xml:space="preserve"> Implementation Plan</w:t>
+          <w:t xml:space="preserve">      System Evaluation According to </w:t>
+        </w:r>
+        <w:r>
+          <w:rPr>
+            <w:rStyle w:val="Hyperlink"/>
+            <w:rFonts w:cs="Courier New"/>
+            <w:noProof/>
+          </w:rPr>
+          <w:t>Reliabilit</w:t>
+        </w:r>
+        <w:r>
+          <w:rPr>
+            <w:rStyle w:val="Hyperlink"/>
+            <w:rFonts w:cs="Courier New"/>
+            <w:noProof/>
+          </w:rPr>
+          <w:t>y</w:t>
         </w:r>
         <w:r>
           <w:rPr>
@@ -729,7 +745,11 @@
         <w:spacing w:line="480" w:lineRule="auto"/>
         <w:ind w:firstLine="360"/>
         <w:rPr>
+          <w:rFonts w:asciiTheme="minorHAnsi" w:eastAsiaTheme="minorEastAsia" w:hAnsiTheme="minorHAnsi" w:cstheme="minorBidi"/>
           <w:noProof/>
+          <w:sz w:val="22"/>
+          <w:szCs w:val="22"/>
+          <w:lang w:val="en-PH" w:eastAsia="en-PH"/>
         </w:rPr>
       </w:pPr>
       <w:hyperlink w:anchor="_Toc105260686" w:history="1">
@@ -755,7 +775,23 @@
             <w:rFonts w:cs="Courier New"/>
             <w:noProof/>
           </w:rPr>
-          <w:t xml:space="preserve"> Implementation Plan</w:t>
+          <w:t xml:space="preserve"> </w:t>
+        </w:r>
+        <w:r>
+          <w:rPr>
+            <w:rStyle w:val="Hyperlink"/>
+            <w:rFonts w:cs="Courier New"/>
+            <w:noProof/>
+          </w:rPr>
+          <w:t xml:space="preserve">System Evaluation According to </w:t>
+        </w:r>
+        <w:r>
+          <w:rPr>
+            <w:rStyle w:val="Hyperlink"/>
+            <w:rFonts w:cs="Courier New"/>
+            <w:noProof/>
+          </w:rPr>
+          <w:t>Usability</w:t>
         </w:r>
         <w:r>
           <w:rPr>
@@ -838,15 +874,15 @@
             <w:rFonts w:cs="Courier New"/>
             <w:noProof/>
           </w:rPr>
-          <w:t xml:space="preserve">     </w:t>
-        </w:r>
-        <w:r>
-          <w:rPr>
-            <w:rStyle w:val="Hyperlink"/>
-            <w:rFonts w:cs="Courier New"/>
-            <w:noProof/>
-          </w:rPr>
-          <w:t xml:space="preserve"> Implementation Plan</w:t>
+          <w:t xml:space="preserve">      System Evaluation According to </w:t>
+        </w:r>
+        <w:r>
+          <w:rPr>
+            <w:rStyle w:val="Hyperlink"/>
+            <w:rFonts w:cs="Courier New"/>
+            <w:noProof/>
+          </w:rPr>
+          <w:t>Efficiency</w:t>
         </w:r>
         <w:r>
           <w:rPr>
@@ -937,7 +973,23 @@
             <w:rFonts w:cs="Courier New"/>
             <w:noProof/>
           </w:rPr>
-          <w:t xml:space="preserve"> Implementation Plan</w:t>
+          <w:t xml:space="preserve"> </w:t>
+        </w:r>
+        <w:r>
+          <w:rPr>
+            <w:rStyle w:val="Hyperlink"/>
+            <w:rFonts w:cs="Courier New"/>
+            <w:noProof/>
+          </w:rPr>
+          <w:t xml:space="preserve">System Evaluation According to </w:t>
+        </w:r>
+        <w:r>
+          <w:rPr>
+            <w:rStyle w:val="Hyperlink"/>
+            <w:rFonts w:cs="Courier New"/>
+            <w:noProof/>
+          </w:rPr>
+          <w:t>Maintainability</w:t>
         </w:r>
         <w:r>
           <w:rPr>
@@ -1020,15 +1072,15 @@
             <w:rFonts w:cs="Courier New"/>
             <w:noProof/>
           </w:rPr>
-          <w:t xml:space="preserve">    </w:t>
-        </w:r>
-        <w:r>
-          <w:rPr>
-            <w:rStyle w:val="Hyperlink"/>
-            <w:rFonts w:cs="Courier New"/>
-            <w:noProof/>
-          </w:rPr>
-          <w:t xml:space="preserve"> Implementation Plan</w:t>
+          <w:t xml:space="preserve">     System Evaluation According to </w:t>
+        </w:r>
+        <w:r>
+          <w:rPr>
+            <w:rStyle w:val="Hyperlink"/>
+            <w:rFonts w:cs="Courier New"/>
+            <w:noProof/>
+          </w:rPr>
+          <w:t>Portability</w:t>
         </w:r>
         <w:r>
           <w:rPr>
@@ -1103,23 +1155,31 @@
             <w:rFonts w:cs="Courier New"/>
             <w:noProof/>
           </w:rPr>
-          <w:t>11</w:t>
-        </w:r>
-        <w:r>
-          <w:rPr>
-            <w:rStyle w:val="Hyperlink"/>
-            <w:rFonts w:cs="Courier New"/>
-            <w:noProof/>
-          </w:rPr>
-          <w:t xml:space="preserve">    </w:t>
-        </w:r>
-        <w:r>
-          <w:rPr>
-            <w:rStyle w:val="Hyperlink"/>
-            <w:rFonts w:cs="Courier New"/>
-            <w:noProof/>
-          </w:rPr>
-          <w:t xml:space="preserve"> Implementation Plan</w:t>
+          <w:t>1</w:t>
+        </w:r>
+        <w:r>
+          <w:rPr>
+            <w:rStyle w:val="Hyperlink"/>
+            <w:rFonts w:cs="Courier New"/>
+            <w:noProof/>
+          </w:rPr>
+          <w:t>1</w:t>
+        </w:r>
+        <w:r>
+          <w:rPr>
+            <w:rStyle w:val="Hyperlink"/>
+            <w:rFonts w:cs="Courier New"/>
+            <w:noProof/>
+          </w:rPr>
+          <w:t xml:space="preserve">     </w:t>
+        </w:r>
+        <w:r>
+          <w:rPr>
+            <w:rStyle w:val="Hyperlink"/>
+            <w:rFonts w:cs="Courier New"/>
+            <w:noProof/>
+          </w:rPr>
+          <w:t>Overall Weighted Mean for Tourism Officers</w:t>
         </w:r>
         <w:r>
           <w:rPr>
@@ -1170,6 +1230,141 @@
           <w:fldChar w:fldCharType="end"/>
         </w:r>
       </w:hyperlink>
+    </w:p>
+    <w:p>
+      <w:pPr>
+        <w:pStyle w:val="TableofFigures"/>
+        <w:tabs>
+          <w:tab w:val="right" w:leader="dot" w:pos="8370"/>
+        </w:tabs>
+        <w:spacing w:line="480" w:lineRule="auto"/>
+        <w:ind w:firstLine="360"/>
+        <w:rPr>
+          <w:rFonts w:asciiTheme="minorHAnsi" w:eastAsiaTheme="minorEastAsia" w:hAnsiTheme="minorHAnsi" w:cstheme="minorBidi"/>
+          <w:noProof/>
+          <w:sz w:val="22"/>
+          <w:szCs w:val="22"/>
+          <w:lang w:val="en-PH" w:eastAsia="en-PH"/>
+        </w:rPr>
+      </w:pPr>
+      <w:hyperlink w:anchor="_Toc105260686" w:history="1">
+        <w:r>
+          <w:rPr>
+            <w:rStyle w:val="Hyperlink"/>
+            <w:rFonts w:cs="Courier New"/>
+            <w:noProof/>
+          </w:rPr>
+          <w:t>1</w:t>
+        </w:r>
+        <w:r>
+          <w:rPr>
+            <w:rStyle w:val="Hyperlink"/>
+            <w:rFonts w:cs="Courier New"/>
+            <w:noProof/>
+          </w:rPr>
+          <w:t>2</w:t>
+        </w:r>
+        <w:r>
+          <w:rPr>
+            <w:rStyle w:val="Hyperlink"/>
+            <w:rFonts w:cs="Courier New"/>
+            <w:noProof/>
+          </w:rPr>
+          <w:t xml:space="preserve">     </w:t>
+        </w:r>
+        <w:r>
+          <w:rPr>
+            <w:rStyle w:val="Hyperlink"/>
+            <w:rFonts w:cs="Courier New"/>
+            <w:noProof/>
+          </w:rPr>
+          <w:t xml:space="preserve">Overall Weighted Mean for </w:t>
+        </w:r>
+        <w:r>
+          <w:rPr>
+            <w:rStyle w:val="Hyperlink"/>
+            <w:rFonts w:cs="Courier New"/>
+            <w:noProof/>
+          </w:rPr>
+          <w:t>PSU – ACC IT Staff</w:t>
+        </w:r>
+        <w:r>
+          <w:rPr>
+            <w:noProof/>
+            <w:webHidden/>
+          </w:rPr>
+          <w:tab/>
+        </w:r>
+        <w:r>
+          <w:rPr>
+            <w:noProof/>
+            <w:webHidden/>
+          </w:rPr>
+          <w:fldChar w:fldCharType="begin"/>
+        </w:r>
+        <w:r>
+          <w:rPr>
+            <w:noProof/>
+            <w:webHidden/>
+          </w:rPr>
+          <w:instrText xml:space="preserve"> PAGEREF _Toc105260686 \h </w:instrText>
+        </w:r>
+        <w:r>
+          <w:rPr>
+            <w:noProof/>
+            <w:webHidden/>
+          </w:rPr>
+        </w:r>
+        <w:r>
+          <w:rPr>
+            <w:noProof/>
+            <w:webHidden/>
+          </w:rPr>
+          <w:fldChar w:fldCharType="separate"/>
+        </w:r>
+        <w:r>
+          <w:rPr>
+            <w:noProof/>
+            <w:webHidden/>
+          </w:rPr>
+          <w:t>47</w:t>
+        </w:r>
+        <w:r>
+          <w:rPr>
+            <w:noProof/>
+            <w:webHidden/>
+          </w:rPr>
+          <w:fldChar w:fldCharType="end"/>
+        </w:r>
+      </w:hyperlink>
+    </w:p>
+    <w:p>
+      <w:pPr>
+        <w:rPr>
+          <w:rFonts w:eastAsiaTheme="minorEastAsia"/>
+        </w:rPr>
+      </w:pPr>
+    </w:p>
+    <w:p>
+      <w:pPr>
+        <w:rPr>
+          <w:rFonts w:eastAsiaTheme="minorEastAsia"/>
+        </w:rPr>
+      </w:pPr>
+    </w:p>
+    <w:p>
+      <w:pPr>
+        <w:rPr>
+          <w:rFonts w:eastAsiaTheme="minorEastAsia"/>
+        </w:rPr>
+      </w:pPr>
+    </w:p>
+    <w:p>
+      <w:pPr>
+        <w:rPr>
+          <w:rFonts w:eastAsiaTheme="minorEastAsia"/>
+        </w:rPr>
+      </w:pPr>
     </w:p>
     <w:p>
       <w:pPr>
@@ -1333,7 +1528,7 @@
         </mc:Choice>
         <mc:Fallback>
           <w:pict>
-            <v:line w14:anchorId="43C03E3A" id="Straight Connector 3" o:spid="_x0000_s1026" style="position:absolute;z-index:-251720704;visibility:visible;mso-wrap-style:square;mso-width-percent:0;mso-wrap-distance-left:9pt;mso-wrap-distance-top:0;mso-wrap-distance-right:9pt;mso-wrap-distance-bottom:0;mso-position-horizontal:absolute;mso-position-horizontal-relative:text;mso-position-vertical:absolute;mso-position-vertical-relative:text;mso-width-percent:0;mso-width-relative:margin" from="-.1pt,-13.5pt" to="431.9pt,-13.5pt" o:gfxdata="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" strokecolor="#0070c0" strokeweight="2.5pt"/>
+            <v:line w14:anchorId="3D55DCBE" id="Straight Connector 3" o:spid="_x0000_s1026" style="position:absolute;z-index:-251720704;visibility:visible;mso-wrap-style:square;mso-width-percent:0;mso-wrap-distance-left:9pt;mso-wrap-distance-top:0;mso-wrap-distance-right:9pt;mso-wrap-distance-bottom:0;mso-position-horizontal:absolute;mso-position-horizontal-relative:text;mso-position-vertical:absolute;mso-position-vertical-relative:text;mso-width-percent:0;mso-width-relative:margin" from="-.1pt,-13.5pt" to="431.9pt,-13.5pt" o:gfxdata="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" strokecolor="#0070c0" strokeweight="2.5pt"/>
           </w:pict>
         </mc:Fallback>
       </mc:AlternateContent>
@@ -2641,7 +2836,6 @@
   <w:style w:type="character" w:default="1" w:styleId="DefaultParagraphFont">
     <w:name w:val="Default Paragraph Font"/>
     <w:uiPriority w:val="1"/>
-    <w:semiHidden/>
     <w:unhideWhenUsed/>
   </w:style>
   <w:style w:type="table" w:default="1" w:styleId="TableNormal">
@@ -3086,6 +3280,12 @@
 </file>
 
 <file path=customXml/item1.xml><?xml version="1.0" encoding="utf-8"?>
+<p:properties xmlns:p="http://schemas.microsoft.com/office/2006/metadata/properties" xmlns:xsi="http://www.w3.org/2001/XMLSchema-instance" xmlns:pc="http://schemas.microsoft.com/office/infopath/2007/PartnerControls">
+  <documentManagement/>
+</p:properties>
+</file>
+
+<file path=customXml/item2.xml><?xml version="1.0" encoding="utf-8"?>
 <ct:contentTypeSchema xmlns:ct="http://schemas.microsoft.com/office/2006/metadata/contentType" xmlns:ma="http://schemas.microsoft.com/office/2006/metadata/properties/metaAttributes" ct:_="" ma:_="" ma:contentTypeName="Document" ma:contentTypeID="0x0101006BA1403BFED5484EA9D14D57BB2DD255" ma:contentTypeVersion="2" ma:contentTypeDescription="Create a new document." ma:contentTypeScope="" ma:versionID="8a7d6d80c1976122bb4a562fcbce12d6">
   <xsd:schema xmlns:xsd="http://www.w3.org/2001/XMLSchema" xmlns:xs="http://www.w3.org/2001/XMLSchema" xmlns:p="http://schemas.microsoft.com/office/2006/metadata/properties" xmlns:ns2="61792294-e9aa-44fc-805f-d7c4481b8a15" targetNamespace="http://schemas.microsoft.com/office/2006/metadata/properties" ma:root="true" ma:fieldsID="4eb964c37cdc45ada13697d7a5f8ddc2" ns2:_="">
     <xsd:import namespace="61792294-e9aa-44fc-805f-d7c4481b8a15"/>
@@ -3217,12 +3417,6 @@
 </ct:contentTypeSchema>
 </file>
 
-<file path=customXml/item2.xml><?xml version="1.0" encoding="utf-8"?>
-<p:properties xmlns:p="http://schemas.microsoft.com/office/2006/metadata/properties" xmlns:xsi="http://www.w3.org/2001/XMLSchema-instance" xmlns:pc="http://schemas.microsoft.com/office/infopath/2007/PartnerControls">
-  <documentManagement/>
-</p:properties>
-</file>
-
 <file path=customXml/item3.xml><?xml version="1.0" encoding="utf-8"?>
 <?mso-contentType ?>
 <FormTemplates xmlns="http://schemas.microsoft.com/sharepoint/v3/contenttype/forms">
@@ -3233,6 +3427,15 @@
 </file>
 
 <file path=customXml/itemProps1.xml><?xml version="1.0" encoding="utf-8"?>
+<ds:datastoreItem xmlns:ds="http://schemas.openxmlformats.org/officeDocument/2006/customXml" ds:itemID="{3310B1BD-8F0E-4FEC-888A-5F4BFF28E2DF}">
+  <ds:schemaRefs>
+    <ds:schemaRef ds:uri="http://schemas.microsoft.com/office/2006/metadata/properties"/>
+    <ds:schemaRef ds:uri="http://schemas.microsoft.com/office/infopath/2007/PartnerControls"/>
+  </ds:schemaRefs>
+</ds:datastoreItem>
+</file>
+
+<file path=customXml/itemProps2.xml><?xml version="1.0" encoding="utf-8"?>
 <ds:datastoreItem xmlns:ds="http://schemas.openxmlformats.org/officeDocument/2006/customXml" ds:itemID="{363CF342-A689-49CF-84C9-3D5F9585733F}">
   <ds:schemaRefs>
     <ds:schemaRef ds:uri="http://schemas.microsoft.com/office/2006/metadata/contentType"/>
@@ -3250,15 +3453,6 @@
 </ds:datastoreItem>
 </file>
 
-<file path=customXml/itemProps2.xml><?xml version="1.0" encoding="utf-8"?>
-<ds:datastoreItem xmlns:ds="http://schemas.openxmlformats.org/officeDocument/2006/customXml" ds:itemID="{3310B1BD-8F0E-4FEC-888A-5F4BFF28E2DF}">
-  <ds:schemaRefs>
-    <ds:schemaRef ds:uri="http://schemas.microsoft.com/office/2006/metadata/properties"/>
-    <ds:schemaRef ds:uri="http://schemas.microsoft.com/office/infopath/2007/PartnerControls"/>
-  </ds:schemaRefs>
-</ds:datastoreItem>
-</file>
-
 <file path=customXml/itemProps3.xml><?xml version="1.0" encoding="utf-8"?>
 <ds:datastoreItem xmlns:ds="http://schemas.openxmlformats.org/officeDocument/2006/customXml" ds:itemID="{140EDFDE-8AA4-49C3-ADE2-185EBA4F8AC4}">
   <ds:schemaRefs>

</xml_diff>